<commit_message>
chore: Actualizar rutas de la aplicación Preoperacional_app
</commit_message>
<xml_diff>
--- a/Pruebas_excel/02. HOJAS DE VIDA VEHICULOS/KWO 032/Preoperacionales/Archivos de imagenes/Imagenes.docx
+++ b/Pruebas_excel/02. HOJAS DE VIDA VEHICULOS/KWO 032/Preoperacionales/Archivos de imagenes/Imagenes.docx
@@ -7,59 +7,15 @@
         <w:pStyle w:val="Title"/>
       </w:pPr>
       <w:r>
-        <w:t>2024/07/29 Hora 11:15</w:t>
+        <w:t>2024/08/20 Hora 09:47</w:t>
       </w:r>
     </w:p>
     <w:p>
+      <w:pPr>
+        <w:pStyle w:val="Title"/>
+      </w:pPr>
       <w:r>
-        <w:rPr>
-          <w:sz w:val="32"/>
-        </w:rPr>
-        <w:t>Nivel_del_combustible</w:t>
-      </w:r>
-    </w:p>
-    <w:p>
-      <w:r>
-        <w:drawing>
-          <wp:inline xmlns:a="http://schemas.openxmlformats.org/drawingml/2006/main" xmlns:pic="http://schemas.openxmlformats.org/drawingml/2006/picture">
-            <wp:extent cx="2743200" cy="1540042"/>
-            <wp:docPr id="1" name="Picture 1"/>
-            <wp:cNvGraphicFramePr>
-              <a:graphicFrameLocks noChangeAspect="1"/>
-            </wp:cNvGraphicFramePr>
-            <a:graphic>
-              <a:graphicData uri="http://schemas.openxmlformats.org/drawingml/2006/picture">
-                <pic:pic>
-                  <pic:nvPicPr>
-                    <pic:cNvPr id="0" name="tmpvr9a3eo9.png"/>
-                    <pic:cNvPicPr/>
-                  </pic:nvPicPr>
-                  <pic:blipFill>
-                    <a:blip r:embed="rId9"/>
-                    <a:stretch>
-                      <a:fillRect/>
-                    </a:stretch>
-                  </pic:blipFill>
-                  <pic:spPr>
-                    <a:xfrm>
-                      <a:off x="0" y="0"/>
-                      <a:ext cx="2743200" cy="1540042"/>
-                    </a:xfrm>
-                    <a:prstGeom prst="rect"/>
-                  </pic:spPr>
-                </pic:pic>
-              </a:graphicData>
-            </a:graphic>
-          </wp:inline>
-        </w:drawing>
-      </w:r>
-    </w:p>
-    <w:p>
-      <w:r>
-        <w:rPr>
-          <w:sz w:val="24"/>
-        </w:rPr>
-        <w:t>Default_Generate_an_image_of_a_white_background_with_a_texture_3.jpg</w:t>
+        <w:t>2024/08/20 Hora 11:54</w:t>
       </w:r>
     </w:p>
     <w:p>
@@ -75,7 +31,7 @@
         <w:drawing>
           <wp:inline xmlns:a="http://schemas.openxmlformats.org/drawingml/2006/main" xmlns:pic="http://schemas.openxmlformats.org/drawingml/2006/picture">
             <wp:extent cx="2743200" cy="2743200"/>
-            <wp:docPr id="2" name="Picture 2"/>
+            <wp:docPr id="1" name="Picture 1"/>
             <wp:cNvGraphicFramePr>
               <a:graphicFrameLocks noChangeAspect="1"/>
             </wp:cNvGraphicFramePr>
@@ -83,11 +39,11 @@
               <a:graphicData uri="http://schemas.openxmlformats.org/drawingml/2006/picture">
                 <pic:pic>
                   <pic:nvPicPr>
-                    <pic:cNvPr id="0" name="tmpfhp1hd35.png"/>
+                    <pic:cNvPr id="0" name="tmp1v19rnbg.png"/>
                     <pic:cNvPicPr/>
                   </pic:nvPicPr>
                   <pic:blipFill>
-                    <a:blip r:embed="rId10"/>
+                    <a:blip r:embed="rId9"/>
                     <a:stretch>
                       <a:fillRect/>
                     </a:stretch>
@@ -111,111 +67,7 @@
         <w:rPr>
           <w:sz w:val="24"/>
         </w:rPr>
-        <w:t>_10abd9ec-71f5-4a23-9dd1-152c6c6dafd7.jfif</w:t>
-      </w:r>
-    </w:p>
-    <w:p>
-      <w:r>
-        <w:rPr>
-          <w:sz w:val="32"/>
-        </w:rPr>
-        <w:t>Nivel_del_combustible</w:t>
-      </w:r>
-    </w:p>
-    <w:p>
-      <w:r>
-        <w:drawing>
-          <wp:inline xmlns:a="http://schemas.openxmlformats.org/drawingml/2006/main" xmlns:pic="http://schemas.openxmlformats.org/drawingml/2006/picture">
-            <wp:extent cx="2743200" cy="2743200"/>
-            <wp:docPr id="3" name="Picture 3"/>
-            <wp:cNvGraphicFramePr>
-              <a:graphicFrameLocks noChangeAspect="1"/>
-            </wp:cNvGraphicFramePr>
-            <a:graphic>
-              <a:graphicData uri="http://schemas.openxmlformats.org/drawingml/2006/picture">
-                <pic:pic>
-                  <pic:nvPicPr>
-                    <pic:cNvPr id="0" name="image.png"/>
-                    <pic:cNvPicPr/>
-                  </pic:nvPicPr>
-                  <pic:blipFill>
-                    <a:blip r:embed="rId10"/>
-                    <a:stretch>
-                      <a:fillRect/>
-                    </a:stretch>
-                  </pic:blipFill>
-                  <pic:spPr>
-                    <a:xfrm>
-                      <a:off x="0" y="0"/>
-                      <a:ext cx="2743200" cy="2743200"/>
-                    </a:xfrm>
-                    <a:prstGeom prst="rect"/>
-                  </pic:spPr>
-                </pic:pic>
-              </a:graphicData>
-            </a:graphic>
-          </wp:inline>
-        </w:drawing>
-      </w:r>
-    </w:p>
-    <w:p>
-      <w:r>
-        <w:rPr>
-          <w:sz w:val="24"/>
-        </w:rPr>
-        <w:t>_10abd9ec-71f5-4a23-9dd1-152c6c6dafd7.jfif</w:t>
-      </w:r>
-    </w:p>
-    <w:p>
-      <w:r>
-        <w:rPr>
-          <w:sz w:val="32"/>
-        </w:rPr>
-        <w:t>labrado_llanta_repuesto_NC</w:t>
-      </w:r>
-    </w:p>
-    <w:p>
-      <w:r>
-        <w:drawing>
-          <wp:inline xmlns:a="http://schemas.openxmlformats.org/drawingml/2006/main" xmlns:pic="http://schemas.openxmlformats.org/drawingml/2006/picture">
-            <wp:extent cx="2743200" cy="1540042"/>
-            <wp:docPr id="4" name="Picture 4"/>
-            <wp:cNvGraphicFramePr>
-              <a:graphicFrameLocks noChangeAspect="1"/>
-            </wp:cNvGraphicFramePr>
-            <a:graphic>
-              <a:graphicData uri="http://schemas.openxmlformats.org/drawingml/2006/picture">
-                <pic:pic>
-                  <pic:nvPicPr>
-                    <pic:cNvPr id="0" name="image.png"/>
-                    <pic:cNvPicPr/>
-                  </pic:nvPicPr>
-                  <pic:blipFill>
-                    <a:blip r:embed="rId9"/>
-                    <a:stretch>
-                      <a:fillRect/>
-                    </a:stretch>
-                  </pic:blipFill>
-                  <pic:spPr>
-                    <a:xfrm>
-                      <a:off x="0" y="0"/>
-                      <a:ext cx="2743200" cy="1540042"/>
-                    </a:xfrm>
-                    <a:prstGeom prst="rect"/>
-                  </pic:spPr>
-                </pic:pic>
-              </a:graphicData>
-            </a:graphic>
-          </wp:inline>
-        </w:drawing>
-      </w:r>
-    </w:p>
-    <w:p>
-      <w:r>
-        <w:rPr>
-          <w:sz w:val="24"/>
-        </w:rPr>
-        <w:t>Default_Generate_an_image_of_a_white_background_with_a_texture_3.jpg</w:t>
+        <w:t>City_img4.jpeg</w:t>
       </w:r>
     </w:p>
     <w:sectPr>

</xml_diff>

<commit_message>
Agrgando Mtto_equipos_de_computo & Pre_Op_equipos_medicion_app al proyecto y modificacion a la app Preoperacional_app de correccion de errores y adicion funcionalidades.
</commit_message>
<xml_diff>
--- a/Pruebas_excel/02. HOJAS DE VIDA VEHICULOS/KWO 032/Preoperacionales/Archivos de imagenes/Imagenes.docx
+++ b/Pruebas_excel/02. HOJAS DE VIDA VEHICULOS/KWO 032/Preoperacionales/Archivos de imagenes/Imagenes.docx
@@ -7,67 +7,7 @@
         <w:pStyle w:val="Title"/>
       </w:pPr>
       <w:r>
-        <w:t>2024/08/20 Hora 09:47</w:t>
-      </w:r>
-    </w:p>
-    <w:p>
-      <w:pPr>
-        <w:pStyle w:val="Title"/>
-      </w:pPr>
-      <w:r>
-        <w:t>2024/08/20 Hora 11:54</w:t>
-      </w:r>
-    </w:p>
-    <w:p>
-      <w:r>
-        <w:rPr>
-          <w:sz w:val="32"/>
-        </w:rPr>
-        <w:t>Nivel_del_combustible</w:t>
-      </w:r>
-    </w:p>
-    <w:p>
-      <w:r>
-        <w:drawing>
-          <wp:inline xmlns:a="http://schemas.openxmlformats.org/drawingml/2006/main" xmlns:pic="http://schemas.openxmlformats.org/drawingml/2006/picture">
-            <wp:extent cx="2743200" cy="2743200"/>
-            <wp:docPr id="1" name="Picture 1"/>
-            <wp:cNvGraphicFramePr>
-              <a:graphicFrameLocks noChangeAspect="1"/>
-            </wp:cNvGraphicFramePr>
-            <a:graphic>
-              <a:graphicData uri="http://schemas.openxmlformats.org/drawingml/2006/picture">
-                <pic:pic>
-                  <pic:nvPicPr>
-                    <pic:cNvPr id="0" name="tmp1v19rnbg.png"/>
-                    <pic:cNvPicPr/>
-                  </pic:nvPicPr>
-                  <pic:blipFill>
-                    <a:blip r:embed="rId9"/>
-                    <a:stretch>
-                      <a:fillRect/>
-                    </a:stretch>
-                  </pic:blipFill>
-                  <pic:spPr>
-                    <a:xfrm>
-                      <a:off x="0" y="0"/>
-                      <a:ext cx="2743200" cy="2743200"/>
-                    </a:xfrm>
-                    <a:prstGeom prst="rect"/>
-                  </pic:spPr>
-                </pic:pic>
-              </a:graphicData>
-            </a:graphic>
-          </wp:inline>
-        </w:drawing>
-      </w:r>
-    </w:p>
-    <w:p>
-      <w:r>
-        <w:rPr>
-          <w:sz w:val="24"/>
-        </w:rPr>
-        <w:t>City_img4.jpeg</w:t>
+        <w:t>2024/09/16 Hora 13:13</w:t>
       </w:r>
     </w:p>
     <w:sectPr>

</xml_diff>

<commit_message>
Actualizacion de preoperacional de vehiculos y agrgando la app Pre_Op_equipos_de_computo
</commit_message>
<xml_diff>
--- a/Pruebas_excel/02. HOJAS DE VIDA VEHICULOS/KWO 032/Preoperacionales/Archivos de imagenes/Imagenes.docx
+++ b/Pruebas_excel/02. HOJAS DE VIDA VEHICULOS/KWO 032/Preoperacionales/Archivos de imagenes/Imagenes.docx
@@ -7,7 +7,59 @@
         <w:pStyle w:val="Title"/>
       </w:pPr>
       <w:r>
-        <w:t>2024/09/16 Hora 13:13</w:t>
+        <w:t>2024/09/26 Hora 11:45</w:t>
+      </w:r>
+    </w:p>
+    <w:p>
+      <w:r>
+        <w:rPr>
+          <w:sz w:val="32"/>
+        </w:rPr>
+        <w:t>Nivel_del_combustible</w:t>
+      </w:r>
+    </w:p>
+    <w:p>
+      <w:r>
+        <w:drawing>
+          <wp:inline xmlns:a="http://schemas.openxmlformats.org/drawingml/2006/main" xmlns:pic="http://schemas.openxmlformats.org/drawingml/2006/picture">
+            <wp:extent cx="2743200" cy="1103837"/>
+            <wp:docPr id="1" name="Picture 1"/>
+            <wp:cNvGraphicFramePr>
+              <a:graphicFrameLocks noChangeAspect="1"/>
+            </wp:cNvGraphicFramePr>
+            <a:graphic>
+              <a:graphicData uri="http://schemas.openxmlformats.org/drawingml/2006/picture">
+                <pic:pic>
+                  <pic:nvPicPr>
+                    <pic:cNvPr id="0" name="tmp0e8wdbkz.png"/>
+                    <pic:cNvPicPr/>
+                  </pic:nvPicPr>
+                  <pic:blipFill>
+                    <a:blip r:embed="rId9"/>
+                    <a:stretch>
+                      <a:fillRect/>
+                    </a:stretch>
+                  </pic:blipFill>
+                  <pic:spPr>
+                    <a:xfrm>
+                      <a:off x="0" y="0"/>
+                      <a:ext cx="2743200" cy="1103837"/>
+                    </a:xfrm>
+                    <a:prstGeom prst="rect"/>
+                  </pic:spPr>
+                </pic:pic>
+              </a:graphicData>
+            </a:graphic>
+          </wp:inline>
+        </w:drawing>
+      </w:r>
+    </w:p>
+    <w:p>
+      <w:r>
+        <w:rPr>
+          <w:sz w:val="24"/>
+        </w:rPr>
+        <w:t>signature.png</w:t>
       </w:r>
     </w:p>
     <w:sectPr>

</xml_diff>